<commit_message>
Initial commit - Video Tracker v1.0
</commit_message>
<xml_diff>
--- a/Video Tracker app details.docx
+++ b/Video Tracker app details.docx
@@ -73,15 +73,7 @@
       </w:r>
       <w:proofErr w:type="spellEnd"/>
       <w:r>
-        <w:t xml:space="preserve">, to show the chapters and sections for choice to jump, with progress bars for each of them too. like in a folder, subfolder structure, the chapters and their parts/sections list </w:t>
-      </w:r>
-      <w:proofErr w:type="gramStart"/>
-      <w:r>
-        <w:t>needs</w:t>
-      </w:r>
-      <w:proofErr w:type="gramEnd"/>
-      <w:r>
-        <w:t xml:space="preserve"> to be collapsible. </w:t>
+        <w:t xml:space="preserve">, to show the chapters and sections for choice to jump, with progress bars for each of them too. like in a folder, subfolder structure, the chapters and their parts/sections list needs to be collapsible. </w:t>
       </w:r>
       <w:r>
         <w:br/>
@@ -124,6 +116,90 @@
       <w:pPr>
         <w:pStyle w:val="NoSpacing"/>
       </w:pPr>
+    </w:p>
+    <w:p>
+      <w:pPr>
+        <w:pStyle w:val="NoSpacing"/>
+      </w:pPr>
+    </w:p>
+    <w:p>
+      <w:pPr>
+        <w:pStyle w:val="NoSpacing"/>
+      </w:pPr>
+      <w:r>
+        <w:t xml:space="preserve">11/24/25 </w:t>
+      </w:r>
+      <w:proofErr w:type="spellStart"/>
+      <w:r>
+        <w:t>mon</w:t>
+      </w:r>
+      <w:proofErr w:type="spellEnd"/>
+      <w:r>
+        <w:t>;</w:t>
+      </w:r>
+      <w:r>
+        <w:br/>
+      </w:r>
+      <w:r>
+        <w:t>for ver2</w:t>
+      </w:r>
+      <w:r>
+        <w:br/>
+        <w:t>1. Theme in landing page can be extended to library and book pages too, to switch from dark to light, and vice versa. let's put this into our version 2</w:t>
+      </w:r>
+      <w:r>
+        <w:br/>
+        <w:t xml:space="preserve">2. also for </w:t>
+      </w:r>
+      <w:proofErr w:type="spellStart"/>
+      <w:r>
+        <w:t>ver</w:t>
+      </w:r>
+      <w:proofErr w:type="spellEnd"/>
+      <w:r>
+        <w:t xml:space="preserve"> 2, can we get some statistics to admin, like the # of views, most viewed book/chapter/section</w:t>
+      </w:r>
+      <w:r>
+        <w:br/>
+        <w:t xml:space="preserve">3. the names or locations of the viewers thru </w:t>
+      </w:r>
+      <w:proofErr w:type="spellStart"/>
+      <w:r>
+        <w:t>ip</w:t>
+      </w:r>
+      <w:proofErr w:type="spellEnd"/>
+      <w:r>
+        <w:t xml:space="preserve"> addresses</w:t>
+      </w:r>
+      <w:r>
+        <w:br/>
+        <w:t xml:space="preserve">4. using the </w:t>
+      </w:r>
+      <w:proofErr w:type="spellStart"/>
+      <w:r>
+        <w:t>mongodb</w:t>
+      </w:r>
+      <w:proofErr w:type="spellEnd"/>
+      <w:r>
+        <w:t xml:space="preserve"> for library books, and feedback </w:t>
+      </w:r>
+      <w:proofErr w:type="spellStart"/>
+      <w:r>
+        <w:t>etc</w:t>
+      </w:r>
+      <w:proofErr w:type="spellEnd"/>
+      <w:r>
+        <w:t xml:space="preserve"> </w:t>
+      </w:r>
+      <w:proofErr w:type="spellStart"/>
+      <w:r>
+        <w:t>too</w:t>
+      </w:r>
+      <w:proofErr w:type="spellEnd"/>
+      <w:r>
+        <w:br/>
+        <w:t>5.</w:t>
+      </w:r>
     </w:p>
     <w:sectPr>
       <w:pgSz w:w="12240" w:h="15840"/>
@@ -739,6 +815,7 @@
   <w:style w:type="character" w:default="1" w:styleId="DefaultParagraphFont">
     <w:name w:val="Default Paragraph Font"/>
     <w:uiPriority w:val="1"/>
+    <w:semiHidden/>
     <w:unhideWhenUsed/>
   </w:style>
   <w:style w:type="table" w:default="1" w:styleId="TableNormal">

</xml_diff>